<commit_message>
modif pour les bdd
</commit_message>
<xml_diff>
--- a/Cahier des charges.docx
+++ b/Cahier des charges.docx
@@ -248,8 +248,57 @@
         <w:t>Statistiques globales (nombre de challenges actifs, participants, sports les plus pratiqués).</w:t>
       </w:r>
     </w:p>
-    <w:p/>
-    <w:p/>
+    <w:p>
+      <w:pPr>
+        <w:rPr>
+          <w:sz w:val="28"/>
+          <w:szCs w:val="28"/>
+        </w:rPr>
+      </w:pPr>
+      <w:r>
+        <w:rPr>
+          <w:sz w:val="28"/>
+          <w:szCs w:val="28"/>
+        </w:rPr>
+        <w:t>Stockage :</w:t>
+      </w:r>
+    </w:p>
+    <w:p>
+      <w:pPr>
+        <w:pStyle w:val="Paragraphedeliste"/>
+        <w:numPr>
+          <w:ilvl w:val="0"/>
+          <w:numId w:val="3"/>
+        </w:numPr>
+      </w:pPr>
+      <w:r>
+        <w:t>Base de données reliant les différents amis</w:t>
+      </w:r>
+    </w:p>
+    <w:p>
+      <w:pPr>
+        <w:pStyle w:val="Paragraphedeliste"/>
+        <w:numPr>
+          <w:ilvl w:val="0"/>
+          <w:numId w:val="3"/>
+        </w:numPr>
+      </w:pPr>
+      <w:r>
+        <w:t>Base de données avec chaque utilisateur et les défis auxquels il participe</w:t>
+      </w:r>
+    </w:p>
+    <w:p>
+      <w:pPr>
+        <w:pStyle w:val="Paragraphedeliste"/>
+        <w:numPr>
+          <w:ilvl w:val="0"/>
+          <w:numId w:val="3"/>
+        </w:numPr>
+      </w:pPr>
+      <w:r>
+        <w:t>Base de données avec les classements de chaque utilisateur (possibilité de regrouper par défi pour avoir les classements spécifiques</w:t>
+      </w:r>
+    </w:p>
     <w:p/>
     <w:p>
       <w:pPr>

</xml_diff>

<commit_message>
Cahier des charges et rapport d'activité 12/09/2025
</commit_message>
<xml_diff>
--- a/Cahier des charges.docx
+++ b/Cahier des charges.docx
@@ -102,6 +102,9 @@
       <w:r>
         <w:t>Possibilité de rejoindre ou créer un challenge</w:t>
       </w:r>
+      <w:r>
+        <w:t xml:space="preserve"> pour TOUS les utilisateurs</w:t>
+      </w:r>
     </w:p>
     <w:p>
       <w:pPr>
@@ -223,6 +226,18 @@
     </w:p>
     <w:p>
       <w:pPr>
+        <w:pStyle w:val="Paragraphedeliste"/>
+        <w:numPr>
+          <w:ilvl w:val="0"/>
+          <w:numId w:val="2"/>
+        </w:numPr>
+      </w:pPr>
+      <w:r>
+        <w:t>Visibilité des défis (public/privé/amis)</w:t>
+      </w:r>
+    </w:p>
+    <w:p>
+      <w:pPr>
         <w:rPr>
           <w:sz w:val="28"/>
           <w:szCs w:val="28"/>
@@ -260,7 +275,14 @@
           <w:sz w:val="28"/>
           <w:szCs w:val="28"/>
         </w:rPr>
-        <w:t>Stockage :</w:t>
+        <w:t>Recherche</w:t>
+      </w:r>
+      <w:r>
+        <w:rPr>
+          <w:sz w:val="28"/>
+          <w:szCs w:val="28"/>
+        </w:rPr>
+        <w:t> :</w:t>
       </w:r>
     </w:p>
     <w:p>
@@ -270,9 +292,28 @@
           <w:ilvl w:val="0"/>
           <w:numId w:val="3"/>
         </w:numPr>
-      </w:pPr>
-      <w:r>
-        <w:t>Base de données reliant les différents amis</w:t>
+        <w:rPr>
+          <w:sz w:val="28"/>
+          <w:szCs w:val="28"/>
+        </w:rPr>
+      </w:pPr>
+      <w:r>
+        <w:t>Recherche de défi par catégorie (par sport)</w:t>
+      </w:r>
+    </w:p>
+    <w:p>
+      <w:pPr>
+        <w:rPr>
+          <w:sz w:val="28"/>
+          <w:szCs w:val="28"/>
+        </w:rPr>
+      </w:pPr>
+      <w:r>
+        <w:rPr>
+          <w:sz w:val="28"/>
+          <w:szCs w:val="28"/>
+        </w:rPr>
+        <w:t>Stockage :</w:t>
       </w:r>
     </w:p>
     <w:p>
@@ -284,7 +325,7 @@
         </w:numPr>
       </w:pPr>
       <w:r>
-        <w:t>Base de données avec chaque utilisateur et les défis auxquels il participe</w:t>
+        <w:t>Base de données reliant les différents amis</w:t>
       </w:r>
     </w:p>
     <w:p>
@@ -296,9 +337,22 @@
         </w:numPr>
       </w:pPr>
       <w:r>
+        <w:t>Base de données avec chaque utilisateur et les défis auxquels il participe</w:t>
+      </w:r>
+    </w:p>
+    <w:p>
+      <w:pPr>
+        <w:pStyle w:val="Paragraphedeliste"/>
+        <w:numPr>
+          <w:ilvl w:val="0"/>
+          <w:numId w:val="3"/>
+        </w:numPr>
+      </w:pPr>
+      <w:r>
         <w:t>Base de données avec les classements de chaque utilisateur (possibilité de regrouper par défi pour avoir les classements spécifiques</w:t>
       </w:r>
     </w:p>
+    <w:p/>
     <w:p/>
     <w:p>
       <w:pPr>
@@ -374,6 +428,12 @@
           <w:color w:val="EE0000"/>
         </w:rPr>
         <w:t xml:space="preserve">Ajouter le stockage </w:t>
+      </w:r>
+      <w:r>
+        <w:rPr>
+          <w:color w:val="EE0000"/>
+        </w:rPr>
+        <w:tab/>
       </w:r>
     </w:p>
     <w:sectPr>

</xml_diff>